<commit_message>
Corrigiendo solicitud de cambio 03.
</commit_message>
<xml_diff>
--- a/Desarrollo/SGDS/Gestion/SGDS-RFC03.docx
+++ b/Desarrollo/SGDS/Gestion/SGDS-RFC03.docx
@@ -504,7 +504,10 @@
               <w:jc w:val="left"/>
             </w:pPr>
             <w:r>
-              <w:t>16</w:t>
+              <w:t>1</w:t>
+            </w:r>
+            <w:r>
+              <w:t>7</w:t>
             </w:r>
             <w:r>
               <w:t>/06/2023</w:t>
@@ -549,7 +552,7 @@
               <w:jc w:val="left"/>
             </w:pPr>
             <w:r>
-              <w:t>Jatziry Sanchez (Administradora de la Base de Datos)</w:t>
+              <w:t>Recomendaciones o consejos de otros donantes de sangre con experiencia.</w:t>
             </w:r>
           </w:p>
         </w:tc>
@@ -594,45 +597,7 @@
               <w:t>Jatziry Sanchez (Administradora de la Base de Datos)</w:t>
             </w:r>
             <w:r>
-              <w:t xml:space="preserve"> y </w:t>
-            </w:r>
-            <w:proofErr w:type="spellStart"/>
-            <w:r>
-              <w:t>Jose</w:t>
-            </w:r>
-            <w:proofErr w:type="spellEnd"/>
-            <w:r>
-              <w:t xml:space="preserve"> Quispe (UX/UI</w:t>
-            </w:r>
-            <w:r>
               <w:t xml:space="preserve"> </w:t>
-            </w:r>
-            <w:proofErr w:type="spellStart"/>
-            <w:r>
-              <w:t>D</w:t>
-            </w:r>
-            <w:r>
-              <w:t>esigner</w:t>
-            </w:r>
-            <w:proofErr w:type="spellEnd"/>
-            <w:r>
-              <w:t xml:space="preserve"> y </w:t>
-            </w:r>
-            <w:proofErr w:type="spellStart"/>
-            <w:r>
-              <w:t>Frontend</w:t>
-            </w:r>
-            <w:proofErr w:type="spellEnd"/>
-            <w:r>
-              <w:t xml:space="preserve"> </w:t>
-            </w:r>
-            <w:proofErr w:type="spellStart"/>
-            <w:r>
-              <w:t>Developer</w:t>
-            </w:r>
-            <w:proofErr w:type="spellEnd"/>
-            <w:r>
-              <w:t>)</w:t>
             </w:r>
           </w:p>
         </w:tc>
@@ -677,251 +642,6 @@
               <w:t>Se solicita agregar la funcionalidad de "Eliminar la cuenta" en el menú del perfil del usuario registrado en el sistema. Este cambio tiene como objetivo permitir a los usuarios eliminar su cuenta de manera sencilla y directa desde la interfaz de usuario. Al agregar esta funcionalidad, se brinda a los usuarios la opción de gestionar y controlar su información personal dentro del sistema.</w:t>
             </w:r>
           </w:p>
-          <w:p>
-            <w:pPr>
-              <w:tabs>
-                <w:tab w:val="left" w:pos="1815"/>
-              </w:tabs>
-              <w:jc w:val="left"/>
-              <w:rPr>
-                <w:b/>
-                <w:bCs/>
-              </w:rPr>
-            </w:pPr>
-            <w:proofErr w:type="gramStart"/>
-            <w:r>
-              <w:rPr>
-                <w:b/>
-                <w:bCs/>
-              </w:rPr>
-              <w:t>Ítems de la Configuración a Cambiar</w:t>
-            </w:r>
-            <w:proofErr w:type="gramEnd"/>
-            <w:r>
-              <w:rPr>
-                <w:b/>
-                <w:bCs/>
-              </w:rPr>
-              <w:t>:</w:t>
-            </w:r>
-          </w:p>
-          <w:p>
-            <w:pPr>
-              <w:pStyle w:val="Prrafodelista"/>
-              <w:numPr>
-                <w:ilvl w:val="0"/>
-                <w:numId w:val="2"/>
-              </w:numPr>
-              <w:tabs>
-                <w:tab w:val="left" w:pos="1815"/>
-              </w:tabs>
-              <w:jc w:val="left"/>
-            </w:pPr>
-            <w:r>
-              <w:t>Implementación y Verificación de Requisito 08</w:t>
-            </w:r>
-          </w:p>
-          <w:p>
-            <w:pPr>
-              <w:pStyle w:val="Prrafodelista"/>
-              <w:numPr>
-                <w:ilvl w:val="0"/>
-                <w:numId w:val="2"/>
-              </w:numPr>
-              <w:tabs>
-                <w:tab w:val="left" w:pos="1815"/>
-              </w:tabs>
-              <w:jc w:val="left"/>
-            </w:pPr>
-            <w:r>
-              <w:t>Implementación y Verificación de la Interfaz Web</w:t>
-            </w:r>
-          </w:p>
-          <w:p>
-            <w:pPr>
-              <w:pStyle w:val="Prrafodelista"/>
-              <w:numPr>
-                <w:ilvl w:val="0"/>
-                <w:numId w:val="2"/>
-              </w:numPr>
-              <w:tabs>
-                <w:tab w:val="left" w:pos="1815"/>
-              </w:tabs>
-              <w:jc w:val="left"/>
-            </w:pPr>
-            <w:r>
-              <w:lastRenderedPageBreak/>
-              <w:t>Implementación y Verificación de la Base de Datos 01</w:t>
-            </w:r>
-          </w:p>
-          <w:p>
-            <w:pPr>
-              <w:tabs>
-                <w:tab w:val="left" w:pos="1815"/>
-              </w:tabs>
-              <w:jc w:val="left"/>
-              <w:rPr>
-                <w:b/>
-                <w:bCs/>
-              </w:rPr>
-            </w:pPr>
-            <w:r>
-              <w:rPr>
-                <w:b/>
-                <w:bCs/>
-              </w:rPr>
-              <w:t>Recursos Necesarios:</w:t>
-            </w:r>
-          </w:p>
-          <w:p>
-            <w:pPr>
-              <w:tabs>
-                <w:tab w:val="left" w:pos="1815"/>
-              </w:tabs>
-              <w:jc w:val="left"/>
-            </w:pPr>
-            <w:r>
-              <w:t>Para llevar a cabo este cambio, se requerirá la colaboración de dos roles específicos:</w:t>
-            </w:r>
-          </w:p>
-          <w:p>
-            <w:pPr>
-              <w:pStyle w:val="Prrafodelista"/>
-              <w:numPr>
-                <w:ilvl w:val="0"/>
-                <w:numId w:val="3"/>
-              </w:numPr>
-              <w:tabs>
-                <w:tab w:val="left" w:pos="1815"/>
-              </w:tabs>
-              <w:jc w:val="left"/>
-            </w:pPr>
-            <w:proofErr w:type="spellStart"/>
-            <w:r>
-              <w:t>Jose</w:t>
-            </w:r>
-            <w:proofErr w:type="spellEnd"/>
-            <w:r>
-              <w:t xml:space="preserve"> Quispe (UX/UI </w:t>
-            </w:r>
-            <w:proofErr w:type="spellStart"/>
-            <w:r>
-              <w:t>Designer</w:t>
-            </w:r>
-            <w:proofErr w:type="spellEnd"/>
-            <w:r>
-              <w:t xml:space="preserve"> y </w:t>
-            </w:r>
-            <w:proofErr w:type="spellStart"/>
-            <w:r>
-              <w:t>Frontend</w:t>
-            </w:r>
-            <w:proofErr w:type="spellEnd"/>
-            <w:r>
-              <w:t xml:space="preserve"> </w:t>
-            </w:r>
-            <w:proofErr w:type="spellStart"/>
-            <w:r>
-              <w:t>Developer</w:t>
-            </w:r>
-            <w:proofErr w:type="spellEnd"/>
-            <w:r>
-              <w:t>): Será responsable de diseñar la interfaz de usuario y realizar las modificaciones necesarias en el menú del perfil para agregar la opción de "Eliminar la cuenta".</w:t>
-            </w:r>
-          </w:p>
-          <w:p>
-            <w:pPr>
-              <w:pStyle w:val="Prrafodelista"/>
-              <w:numPr>
-                <w:ilvl w:val="0"/>
-                <w:numId w:val="3"/>
-              </w:numPr>
-              <w:tabs>
-                <w:tab w:val="left" w:pos="1815"/>
-              </w:tabs>
-              <w:jc w:val="left"/>
-            </w:pPr>
-            <w:r>
-              <w:t xml:space="preserve">Jatziry Sanchez (Administradora de la Base de Datos y programadora </w:t>
-            </w:r>
-            <w:proofErr w:type="spellStart"/>
-            <w:r>
-              <w:t>Backend</w:t>
-            </w:r>
-            <w:proofErr w:type="spellEnd"/>
-            <w:r>
-              <w:t xml:space="preserve">): Será responsable de implementar la lógica necesaria en el </w:t>
-            </w:r>
-            <w:proofErr w:type="spellStart"/>
-            <w:r>
-              <w:t>backend</w:t>
-            </w:r>
-            <w:proofErr w:type="spellEnd"/>
-            <w:r>
-              <w:t xml:space="preserve"> para procesar la solicitud de eliminación de cuenta y eliminar los datos correspondientes en la base de datos.</w:t>
-            </w:r>
-          </w:p>
-          <w:p>
-            <w:pPr>
-              <w:tabs>
-                <w:tab w:val="left" w:pos="1815"/>
-              </w:tabs>
-              <w:jc w:val="left"/>
-              <w:rPr>
-                <w:b/>
-                <w:bCs/>
-              </w:rPr>
-            </w:pPr>
-            <w:r>
-              <w:rPr>
-                <w:b/>
-                <w:bCs/>
-              </w:rPr>
-              <w:t>Tiempo Estimado:</w:t>
-            </w:r>
-          </w:p>
-          <w:p>
-            <w:pPr>
-              <w:tabs>
-                <w:tab w:val="left" w:pos="1815"/>
-              </w:tabs>
-              <w:jc w:val="left"/>
-            </w:pPr>
-            <w:r>
-              <w:t>Se estima que la implementación de este cambio tomará un día, considerando la revisión y ajuste de la interfaz de usuario, así como la implementación y verificación de los requisitos y la base de datos correspondientes.</w:t>
-            </w:r>
-          </w:p>
-          <w:p>
-            <w:pPr>
-              <w:tabs>
-                <w:tab w:val="left" w:pos="1815"/>
-              </w:tabs>
-              <w:jc w:val="left"/>
-              <w:rPr>
-                <w:b/>
-                <w:bCs/>
-              </w:rPr>
-            </w:pPr>
-            <w:r>
-              <w:rPr>
-                <w:b/>
-                <w:bCs/>
-              </w:rPr>
-              <w:t>Estado de la Solicitud de Cambio:</w:t>
-            </w:r>
-          </w:p>
-          <w:p>
-            <w:pPr>
-              <w:tabs>
-                <w:tab w:val="left" w:pos="1815"/>
-              </w:tabs>
-              <w:jc w:val="left"/>
-            </w:pPr>
-            <w:r>
-              <w:lastRenderedPageBreak/>
-              <w:t>La solicitud de cambio se encuentra en estado "Creado", lo que indica que la petición ha sido generada, pero aún no ha sido enviada para su revisión. Se espera que una vez enviada, se realice una revisión adecuada y se proceda con el proceso de implementación del cambio solicitado.</w:t>
-            </w:r>
-          </w:p>
         </w:tc>
       </w:tr>
       <w:tr>
@@ -945,7 +665,6 @@
                 <w:b/>
                 <w:bCs/>
               </w:rPr>
-              <w:lastRenderedPageBreak/>
               <w:t>Justificación:</w:t>
             </w:r>
           </w:p>
@@ -962,7 +681,11 @@
               <w:jc w:val="left"/>
             </w:pPr>
             <w:r>
-              <w:t>El cambio de agregar la funcionalidad de "Eliminar la cuenta" en el menú del perfil del usuario registrado es justificado por la necesidad de garantizar la privacidad y el control de los usuarios sobre sus datos personales, cumplir con las regulaciones de protección de datos, mejorar la experiencia del usuario al brindar una opción clara y accesible, optimizar la base de datos al eliminar cuentas inactivas y adaptarse a las necesidades cambiantes de los usuarios. Esta funcionalidad permite a los usuarios tener el poder de decidir si desean mantener su información en el sistema o eliminarla por completo, promoviendo la confianza y satisfacción en la utilización del sistema.</w:t>
+              <w:t xml:space="preserve">El cambio de agregar la funcionalidad de "Eliminar la cuenta" en el menú del perfil del usuario registrado es justificado por la necesidad de garantizar la privacidad y el control de los usuarios sobre sus datos personales, cumplir con las regulaciones </w:t>
+            </w:r>
+            <w:r>
+              <w:lastRenderedPageBreak/>
+              <w:t>de protección de datos, mejorar la experiencia del usuario al brindar una opción clara y accesible, optimizar la base de datos al eliminar cuentas inactivas y adaptarse a las necesidades cambiantes de los usuarios. Esta funcionalidad permite a los usuarios tener el poder de decidir si desean mantener su información en el sistema o eliminarla por completo, promoviendo la confianza y satisfacción en la utilización del sistema.</w:t>
             </w:r>
           </w:p>
         </w:tc>
@@ -1209,7 +932,7 @@
       <w:lvlText w:val=""/>
       <w:lvlJc w:val="left"/>
       <w:pPr>
-        <w:ind w:left="720" w:hanging="360"/>
+        <w:ind w:left="360" w:hanging="360"/>
       </w:pPr>
       <w:rPr>
         <w:rFonts w:ascii="Symbol" w:hAnsi="Symbol" w:hint="default"/>
@@ -1221,7 +944,7 @@
       <w:lvlText w:val="o"/>
       <w:lvlJc w:val="left"/>
       <w:pPr>
-        <w:ind w:left="1440" w:hanging="360"/>
+        <w:ind w:left="1080" w:hanging="360"/>
       </w:pPr>
       <w:rPr>
         <w:rFonts w:ascii="Courier New" w:hAnsi="Courier New" w:cs="Courier New" w:hint="default"/>
@@ -1233,7 +956,7 @@
       <w:lvlText w:val=""/>
       <w:lvlJc w:val="left"/>
       <w:pPr>
-        <w:ind w:left="2160" w:hanging="360"/>
+        <w:ind w:left="1800" w:hanging="360"/>
       </w:pPr>
       <w:rPr>
         <w:rFonts w:ascii="Wingdings" w:hAnsi="Wingdings" w:hint="default"/>
@@ -1245,7 +968,7 @@
       <w:lvlText w:val=""/>
       <w:lvlJc w:val="left"/>
       <w:pPr>
-        <w:ind w:left="2880" w:hanging="360"/>
+        <w:ind w:left="2520" w:hanging="360"/>
       </w:pPr>
       <w:rPr>
         <w:rFonts w:ascii="Symbol" w:hAnsi="Symbol" w:hint="default"/>
@@ -1257,7 +980,7 @@
       <w:lvlText w:val="o"/>
       <w:lvlJc w:val="left"/>
       <w:pPr>
-        <w:ind w:left="3600" w:hanging="360"/>
+        <w:ind w:left="3240" w:hanging="360"/>
       </w:pPr>
       <w:rPr>
         <w:rFonts w:ascii="Courier New" w:hAnsi="Courier New" w:cs="Courier New" w:hint="default"/>
@@ -1269,7 +992,7 @@
       <w:lvlText w:val=""/>
       <w:lvlJc w:val="left"/>
       <w:pPr>
-        <w:ind w:left="4320" w:hanging="360"/>
+        <w:ind w:left="3960" w:hanging="360"/>
       </w:pPr>
       <w:rPr>
         <w:rFonts w:ascii="Wingdings" w:hAnsi="Wingdings" w:hint="default"/>
@@ -1281,7 +1004,7 @@
       <w:lvlText w:val=""/>
       <w:lvlJc w:val="left"/>
       <w:pPr>
-        <w:ind w:left="5040" w:hanging="360"/>
+        <w:ind w:left="4680" w:hanging="360"/>
       </w:pPr>
       <w:rPr>
         <w:rFonts w:ascii="Symbol" w:hAnsi="Symbol" w:hint="default"/>
@@ -1293,7 +1016,7 @@
       <w:lvlText w:val="o"/>
       <w:lvlJc w:val="left"/>
       <w:pPr>
-        <w:ind w:left="5760" w:hanging="360"/>
+        <w:ind w:left="5400" w:hanging="360"/>
       </w:pPr>
       <w:rPr>
         <w:rFonts w:ascii="Courier New" w:hAnsi="Courier New" w:cs="Courier New" w:hint="default"/>
@@ -1305,7 +1028,7 @@
       <w:lvlText w:val=""/>
       <w:lvlJc w:val="left"/>
       <w:pPr>
-        <w:ind w:left="6480" w:hanging="360"/>
+        <w:ind w:left="6120" w:hanging="360"/>
       </w:pPr>
       <w:rPr>
         <w:rFonts w:ascii="Wingdings" w:hAnsi="Wingdings" w:hint="default"/>

</xml_diff>

<commit_message>
Eliminando firma de la solicitud de cambio 03.
</commit_message>
<xml_diff>
--- a/Desarrollo/SGDS/Gestion/SGDS-RFC03.docx
+++ b/Desarrollo/SGDS/Gestion/SGDS-RFC03.docx
@@ -692,106 +692,10 @@
       </w:tr>
     </w:tbl>
     <w:p/>
-    <w:p>
-      <w:r>
-        <w:rPr>
-          <w:b/>
-          <w:sz w:val="22"/>
-          <w:szCs w:val="22"/>
-        </w:rPr>
-        <w:t>Saavedra Monterrey Max Bruno</w:t>
-      </w:r>
-      <w:r>
-        <w:rPr>
-          <w:sz w:val="22"/>
-          <w:szCs w:val="22"/>
-        </w:rPr>
-        <w:t xml:space="preserve">/ </w:t>
-      </w:r>
-      <w:proofErr w:type="gramStart"/>
-      <w:r>
-        <w:rPr>
-          <w:sz w:val="22"/>
-          <w:szCs w:val="22"/>
-        </w:rPr>
-        <w:t>Jefe</w:t>
-      </w:r>
-      <w:proofErr w:type="gramEnd"/>
-      <w:r>
-        <w:rPr>
-          <w:sz w:val="22"/>
-          <w:szCs w:val="22"/>
-        </w:rPr>
-        <w:t xml:space="preserve"> de proyecto</w:t>
-      </w:r>
-    </w:p>
-    <w:p>
-      <w:r>
-        <w:rPr>
-          <w:noProof/>
-          <w:sz w:val="22"/>
-          <w:szCs w:val="22"/>
-        </w:rPr>
-        <w:drawing>
-          <wp:anchor distT="0" distB="0" distL="114300" distR="114300" simplePos="0" relativeHeight="251660288" behindDoc="0" locked="0" layoutInCell="1" allowOverlap="1" wp14:anchorId="13A2161C" wp14:editId="4EEA061B">
-            <wp:simplePos x="0" y="0"/>
-            <wp:positionH relativeFrom="column">
-              <wp:posOffset>453390</wp:posOffset>
-            </wp:positionH>
-            <wp:positionV relativeFrom="paragraph">
-              <wp:posOffset>62230</wp:posOffset>
-            </wp:positionV>
-            <wp:extent cx="1704975" cy="1200150"/>
-            <wp:effectExtent l="0" t="0" r="9525" b="0"/>
-            <wp:wrapNone/>
-            <wp:docPr id="257727732" name="Imagen 257727732"/>
-            <wp:cNvGraphicFramePr/>
-            <a:graphic xmlns:a="http://schemas.openxmlformats.org/drawingml/2006/main">
-              <a:graphicData uri="http://schemas.openxmlformats.org/drawingml/2006/picture">
-                <pic:pic xmlns:pic="http://schemas.openxmlformats.org/drawingml/2006/picture">
-                  <pic:nvPicPr>
-                    <pic:cNvPr id="0" name="image1.jpg"/>
-                    <pic:cNvPicPr preferRelativeResize="0"/>
-                  </pic:nvPicPr>
-                  <pic:blipFill>
-                    <a:blip r:embed="rId8" cstate="print">
-                      <a:extLst>
-                        <a:ext uri="{28A0092B-C50C-407E-A947-70E740481C1C}">
-                          <a14:useLocalDpi xmlns:a14="http://schemas.microsoft.com/office/drawing/2010/main" val="0"/>
-                        </a:ext>
-                      </a:extLst>
-                    </a:blip>
-                    <a:srcRect/>
-                    <a:stretch>
-                      <a:fillRect/>
-                    </a:stretch>
-                  </pic:blipFill>
-                  <pic:spPr>
-                    <a:xfrm>
-                      <a:off x="0" y="0"/>
-                      <a:ext cx="1704975" cy="1200150"/>
-                    </a:xfrm>
-                    <a:prstGeom prst="rect">
-                      <a:avLst/>
-                    </a:prstGeom>
-                    <a:ln/>
-                  </pic:spPr>
-                </pic:pic>
-              </a:graphicData>
-            </a:graphic>
-            <wp14:sizeRelH relativeFrom="margin">
-              <wp14:pctWidth>0</wp14:pctWidth>
-            </wp14:sizeRelH>
-            <wp14:sizeRelV relativeFrom="margin">
-              <wp14:pctHeight>0</wp14:pctHeight>
-            </wp14:sizeRelV>
-          </wp:anchor>
-        </w:drawing>
-      </w:r>
-    </w:p>
+    <w:p/>
     <w:p/>
     <w:sectPr>
-      <w:headerReference w:type="default" r:id="rId9"/>
+      <w:headerReference w:type="default" r:id="rId8"/>
       <w:pgSz w:w="11906" w:h="16838"/>
       <w:pgMar w:top="1417" w:right="1701" w:bottom="1417" w:left="1701" w:header="708" w:footer="708" w:gutter="0"/>
       <w:cols w:space="708"/>

</xml_diff>

<commit_message>
Corrigiendo solicitud de cambio 03-eliminacion de cuenta.
</commit_message>
<xml_diff>
--- a/Desarrollo/SGDS/Gestion/SGDS-RFC03.docx
+++ b/Desarrollo/SGDS/Gestion/SGDS-RFC03.docx
@@ -416,12 +416,6 @@
             <w:r>
               <w:t>3</w:t>
             </w:r>
-            <w:r>
-              <w:t xml:space="preserve">-Agregar </w:t>
-            </w:r>
-            <w:r>
-              <w:t>funcionalidad de eliminar la cuenta</w:t>
-            </w:r>
           </w:p>
         </w:tc>
       </w:tr>
@@ -504,10 +498,7 @@
               <w:jc w:val="left"/>
             </w:pPr>
             <w:r>
-              <w:t>1</w:t>
-            </w:r>
-            <w:r>
-              <w:t>7</w:t>
+              <w:t>20</w:t>
             </w:r>
             <w:r>
               <w:t>/06/2023</w:t>
@@ -552,7 +543,16 @@
               <w:jc w:val="left"/>
             </w:pPr>
             <w:r>
-              <w:t>Recomendaciones o consejos de otros donantes de sangre con experiencia.</w:t>
+              <w:t>Camila Cabello</w:t>
+            </w:r>
+            <w:r>
+              <w:t xml:space="preserve"> (</w:t>
+            </w:r>
+            <w:r>
+              <w:t>administradora</w:t>
+            </w:r>
+            <w:r>
+              <w:t xml:space="preserve"> del Hospital Nacional Guillermo Almenara Irigoyen)</w:t>
             </w:r>
           </w:p>
         </w:tc>
@@ -594,10 +594,13 @@
               <w:jc w:val="left"/>
             </w:pPr>
             <w:r>
-              <w:t>Jatziry Sanchez (Administradora de la Base de Datos)</w:t>
-            </w:r>
-            <w:r>
-              <w:t xml:space="preserve"> </w:t>
+              <w:t>Hernán Ramírez (</w:t>
+            </w:r>
+            <w:r>
+              <w:t>g</w:t>
+            </w:r>
+            <w:r>
+              <w:t>erente del Hospital Nacional Guillermo Almenara Irigoyen)</w:t>
             </w:r>
           </w:p>
         </w:tc>
@@ -642,6 +645,21 @@
               <w:t>Se solicita agregar la funcionalidad de "Eliminar la cuenta" en el menú del perfil del usuario registrado en el sistema. Este cambio tiene como objetivo permitir a los usuarios eliminar su cuenta de manera sencilla y directa desde la interfaz de usuario. Al agregar esta funcionalidad, se brinda a los usuarios la opción de gestionar y controlar su información personal dentro del sistema.</w:t>
             </w:r>
           </w:p>
+          <w:p>
+            <w:pPr>
+              <w:tabs>
+                <w:tab w:val="left" w:pos="1815"/>
+              </w:tabs>
+              <w:jc w:val="left"/>
+            </w:pPr>
+            <w:r>
+              <w:t xml:space="preserve">La funcionalidad de "Eliminar la cuenta" consiste en agregar un botón o enlace en el menú del perfil de usuario que permita a los usuarios registrados en el sistema eliminar su cuenta de forma rápida y sin complicaciones. Al hacer clic en este </w:t>
+            </w:r>
+            <w:r>
+              <w:lastRenderedPageBreak/>
+              <w:t>botón, se presentará una confirmación de eliminación para garantizar que el usuario realmente desee proceder con la acción.</w:t>
+            </w:r>
+          </w:p>
         </w:tc>
       </w:tr>
       <w:tr>
@@ -665,6 +683,7 @@
                 <w:b/>
                 <w:bCs/>
               </w:rPr>
+              <w:lastRenderedPageBreak/>
               <w:t>Justificación:</w:t>
             </w:r>
           </w:p>
@@ -681,17 +700,12 @@
               <w:jc w:val="left"/>
             </w:pPr>
             <w:r>
-              <w:t xml:space="preserve">El cambio de agregar la funcionalidad de "Eliminar la cuenta" en el menú del perfil del usuario registrado es justificado por la necesidad de garantizar la privacidad y el control de los usuarios sobre sus datos personales, cumplir con las regulaciones </w:t>
-            </w:r>
-            <w:r>
-              <w:lastRenderedPageBreak/>
-              <w:t>de protección de datos, mejorar la experiencia del usuario al brindar una opción clara y accesible, optimizar la base de datos al eliminar cuentas inactivas y adaptarse a las necesidades cambiantes de los usuarios. Esta funcionalidad permite a los usuarios tener el poder de decidir si desean mantener su información en el sistema o eliminarla por completo, promoviendo la confianza y satisfacción en la utilización del sistema.</w:t>
+              <w:t>La adición de la funcionalidad de "Eliminar la cuenta" en el menú del perfil del usuario registrado se justifica por varias razones fundamentales. En primer lugar, se busca garantizar la privacidad y el control de los usuarios sobre sus datos personales, cumpliendo con las regulaciones de protección de datos vigentes. Al brindar a los usuarios la opción de eliminar su cuenta de manera sencilla y directa, se les otorga autonomía y se respeta su derecho al olvido. Además, esta mejora tiene como objetivo mejorar la experiencia del usuario al brindar una opción clara y accesible, promoviendo la confianza y la satisfacción en el uso del sistema. Además, la inclusión de esta funcionalidad contribuye a la optimización de la base de datos al eliminar cuentas inactivas y se adapta a las necesidades cambiantes de los usuarios, brindándoles la posibilidad de ajustarse a sus preferencias actuales y fortaleciendo la relación entre el sistema y los usuarios.</w:t>
             </w:r>
           </w:p>
         </w:tc>
       </w:tr>
     </w:tbl>
-    <w:p/>
     <w:p/>
     <w:p/>
     <w:sectPr>

</xml_diff>